<commit_message>
Correzione degli errori del mapping
Nell'attuale commit sono state effettuate le seguenti azioni:
-Aggiunta dell'attributo "visibilità" nelle tabelle ordine e preventivo per i documenti di mapping, modello ER e tabelle;
-Modifica del valore dell'attributo "PASSWORD" nella tabella "UTENTE"  da "VARCHAR(16)" a "VARCHAR(40)"
</commit_message>
<xml_diff>
--- a/Documents/System Design Document/Review SDD/Gestione Dati Persistenti/TABELLE.docx
+++ b/Documents/System Design Document/Review SDD/Gestione Dati Persistenti/TABELLE.docx
@@ -773,7 +773,19 @@
               <w:rPr>
                 <w:rFonts w:ascii="Abadi" w:hAnsi="Abadi" w:cs="Aharoni"/>
               </w:rPr>
-              <w:t>VARCHAR(16)</w:t>
+              <w:t>VARCHAR(</w:t>
+            </w:r>
+            <w:r>
+              <w:rPr>
+                <w:rFonts w:ascii="Abadi" w:hAnsi="Abadi" w:cs="Aharoni"/>
+              </w:rPr>
+              <w:t>40</w:t>
+            </w:r>
+            <w:r>
+              <w:rPr>
+                <w:rFonts w:ascii="Abadi" w:hAnsi="Abadi" w:cs="Aharoni"/>
+              </w:rPr>
+              <w:t>)</w:t>
             </w:r>
           </w:p>
         </w:tc>
@@ -894,6 +906,7 @@
                 <w:bCs/>
               </w:rPr>
             </w:pPr>
+            <w:proofErr w:type="gramStart"/>
             <w:r>
               <w:rPr>
                 <w:rFonts w:ascii="Abadi" w:hAnsi="Abadi" w:cs="Aharoni"/>
@@ -902,6 +915,7 @@
               </w:rPr>
               <w:t>CITTA</w:t>
             </w:r>
+            <w:proofErr w:type="gramEnd"/>
           </w:p>
         </w:tc>
         <w:tc>
@@ -2408,6 +2422,85 @@
                 <w:rFonts w:ascii="Abadi" w:hAnsi="Abadi" w:cs="Aharoni"/>
               </w:rPr>
               <w:t>INTEGER</w:t>
+            </w:r>
+          </w:p>
+        </w:tc>
+        <w:tc>
+          <w:tcPr>
+            <w:tcW w:w="2407" w:type="dxa"/>
+          </w:tcPr>
+          <w:p>
+            <w:pPr>
+              <w:jc w:val="center"/>
+              <w:rPr>
+                <w:rFonts w:ascii="Abadi" w:hAnsi="Abadi" w:cs="Aharoni"/>
+              </w:rPr>
+            </w:pPr>
+            <w:r>
+              <w:rPr>
+                <w:rFonts w:ascii="Abadi" w:hAnsi="Abadi" w:cs="Aharoni"/>
+              </w:rPr>
+              <w:t>NOT NULL</w:t>
+            </w:r>
+          </w:p>
+        </w:tc>
+        <w:tc>
+          <w:tcPr>
+            <w:tcW w:w="2407" w:type="dxa"/>
+          </w:tcPr>
+          <w:p>
+            <w:pPr>
+              <w:jc w:val="center"/>
+              <w:rPr>
+                <w:rFonts w:ascii="Abadi" w:hAnsi="Abadi" w:cs="Aharoni"/>
+              </w:rPr>
+            </w:pPr>
+          </w:p>
+        </w:tc>
+      </w:tr>
+      <w:tr>
+        <w:tblPrEx>
+          <w:jc w:val="left"/>
+        </w:tblPrEx>
+        <w:tc>
+          <w:tcPr>
+            <w:tcW w:w="2407" w:type="dxa"/>
+          </w:tcPr>
+          <w:p>
+            <w:pPr>
+              <w:jc w:val="center"/>
+              <w:rPr>
+                <w:rFonts w:ascii="Abadi" w:hAnsi="Abadi" w:cs="Aharoni"/>
+                <w:b/>
+                <w:bCs/>
+              </w:rPr>
+            </w:pPr>
+            <w:r>
+              <w:rPr>
+                <w:rFonts w:ascii="Abadi" w:hAnsi="Abadi" w:cs="Aharoni"/>
+                <w:b/>
+                <w:bCs/>
+              </w:rPr>
+              <w:t>VISIBILITÀ</w:t>
+            </w:r>
+          </w:p>
+        </w:tc>
+        <w:tc>
+          <w:tcPr>
+            <w:tcW w:w="2407" w:type="dxa"/>
+          </w:tcPr>
+          <w:p>
+            <w:pPr>
+              <w:jc w:val="center"/>
+              <w:rPr>
+                <w:rFonts w:ascii="Abadi" w:hAnsi="Abadi" w:cs="Aharoni"/>
+              </w:rPr>
+            </w:pPr>
+            <w:r>
+              <w:rPr>
+                <w:rFonts w:ascii="Abadi" w:hAnsi="Abadi" w:cs="Aharoni"/>
+              </w:rPr>
+              <w:t>BOOLEAN</w:t>
             </w:r>
           </w:p>
         </w:tc>
@@ -2810,7 +2903,6 @@
           <w:b/>
           <w:bCs/>
         </w:rPr>
-        <w:lastRenderedPageBreak/>
         <w:t>OPTIONAL</w:t>
       </w:r>
     </w:p>
@@ -3824,6 +3916,85 @@
                 <w:rFonts w:ascii="Abadi" w:hAnsi="Abadi" w:cs="Aharoni"/>
               </w:rPr>
             </w:pPr>
+          </w:p>
+        </w:tc>
+        <w:tc>
+          <w:tcPr>
+            <w:tcW w:w="2407" w:type="dxa"/>
+          </w:tcPr>
+          <w:p>
+            <w:pPr>
+              <w:jc w:val="center"/>
+              <w:rPr>
+                <w:rFonts w:ascii="Abadi" w:hAnsi="Abadi" w:cs="Aharoni"/>
+              </w:rPr>
+            </w:pPr>
+          </w:p>
+        </w:tc>
+      </w:tr>
+      <w:tr>
+        <w:tblPrEx>
+          <w:jc w:val="left"/>
+        </w:tblPrEx>
+        <w:tc>
+          <w:tcPr>
+            <w:tcW w:w="2407" w:type="dxa"/>
+          </w:tcPr>
+          <w:p>
+            <w:pPr>
+              <w:jc w:val="center"/>
+              <w:rPr>
+                <w:rFonts w:ascii="Abadi" w:hAnsi="Abadi" w:cs="Aharoni"/>
+                <w:b/>
+                <w:bCs/>
+              </w:rPr>
+            </w:pPr>
+            <w:r>
+              <w:rPr>
+                <w:rFonts w:ascii="Abadi" w:hAnsi="Abadi" w:cs="Aharoni"/>
+                <w:b/>
+                <w:bCs/>
+              </w:rPr>
+              <w:t>VISIBILITÀ</w:t>
+            </w:r>
+          </w:p>
+        </w:tc>
+        <w:tc>
+          <w:tcPr>
+            <w:tcW w:w="2407" w:type="dxa"/>
+          </w:tcPr>
+          <w:p>
+            <w:pPr>
+              <w:jc w:val="center"/>
+              <w:rPr>
+                <w:rFonts w:ascii="Abadi" w:hAnsi="Abadi" w:cs="Aharoni"/>
+              </w:rPr>
+            </w:pPr>
+            <w:r>
+              <w:rPr>
+                <w:rFonts w:ascii="Abadi" w:hAnsi="Abadi" w:cs="Aharoni"/>
+              </w:rPr>
+              <w:t>BOOLEAN</w:t>
+            </w:r>
+          </w:p>
+        </w:tc>
+        <w:tc>
+          <w:tcPr>
+            <w:tcW w:w="2407" w:type="dxa"/>
+          </w:tcPr>
+          <w:p>
+            <w:pPr>
+              <w:jc w:val="center"/>
+              <w:rPr>
+                <w:rFonts w:ascii="Abadi" w:hAnsi="Abadi" w:cs="Aharoni"/>
+              </w:rPr>
+            </w:pPr>
+            <w:r>
+              <w:rPr>
+                <w:rFonts w:ascii="Abadi" w:hAnsi="Abadi" w:cs="Aharoni"/>
+              </w:rPr>
+              <w:t>NOT NULL</w:t>
+            </w:r>
           </w:p>
         </w:tc>
         <w:tc>
@@ -4265,7 +4436,7 @@
   <w:style w:type="paragraph" w:default="1" w:styleId="Normale">
     <w:name w:val="Normal"/>
     <w:qFormat/>
-    <w:rsid w:val="00AD42F1"/>
+    <w:rsid w:val="006D6245"/>
   </w:style>
   <w:style w:type="character" w:default="1" w:styleId="Carpredefinitoparagrafo">
     <w:name w:val="Default Paragraph Font"/>

</xml_diff>